<commit_message>
Changed name of component to ATM
</commit_message>
<xml_diff>
--- a/ATM_Project/ATM_Project_Requirements.docx
+++ b/ATM_Project/ATM_Project_Requirements.docx
@@ -22,7 +22,7 @@
     <w:p>
       <w:r>
         <w:pict w14:anchorId="73CF6D94">
-          <v:rect id="_x0000_i1025" style="width:0;height:1.5pt" o:hralign="center" o:hrstd="t" o:hr="t"/>
+          <v:rect id="_x0000_i1029" style="width:0;height:1.5pt" o:hralign="center" o:hrstd="t" o:hr="t"/>
         </w:pict>
       </w:r>
     </w:p>
@@ -353,10 +353,46 @@
           <w:b/>
           <w:bCs/>
         </w:rPr>
-        <w:t>UserSession</w:t>
-      </w:r>
-      <w:r>
-        <w:t xml:space="preserve"> — zarządza sesją zalogowanego użytkownika (stan, czas bezczynności).</w:t>
+        <w:t>Transaction (abstrakcyjna)</w:t>
+      </w:r>
+      <w:r>
+        <w:t xml:space="preserve"> — podstawowa klasa transakcji; konkretne klasy: </w:t>
+      </w:r>
+      <w:r>
+        <w:rPr>
+          <w:rStyle w:val="VerbatimChar"/>
+        </w:rPr>
+        <w:t>Withdrawal</w:t>
+      </w:r>
+      <w:r>
+        <w:t xml:space="preserve">, </w:t>
+      </w:r>
+      <w:r>
+        <w:rPr>
+          <w:rStyle w:val="VerbatimChar"/>
+        </w:rPr>
+        <w:t>Deposit</w:t>
+      </w:r>
+      <w:r>
+        <w:t xml:space="preserve">, </w:t>
+      </w:r>
+      <w:r>
+        <w:rPr>
+          <w:rStyle w:val="VerbatimChar"/>
+        </w:rPr>
+        <w:t>BalanceInquiry</w:t>
+      </w:r>
+      <w:r>
+        <w:t xml:space="preserve">, </w:t>
+      </w:r>
+      <w:r>
+        <w:rPr>
+          <w:rStyle w:val="VerbatimChar"/>
+        </w:rPr>
+        <w:t>Transfer</w:t>
+      </w:r>
+      <w:r>
+        <w:t>.</w:t>
       </w:r>
     </w:p>
     <w:p>
@@ -372,46 +408,10 @@
           <w:b/>
           <w:bCs/>
         </w:rPr>
-        <w:t>Transaction (abstrakcyjna)</w:t>
-      </w:r>
-      <w:r>
-        <w:t xml:space="preserve"> — podstawowa klasa transakcji; konkretne klasy: </w:t>
-      </w:r>
-      <w:r>
-        <w:rPr>
-          <w:rStyle w:val="VerbatimChar"/>
-        </w:rPr>
-        <w:t>Withdrawal</w:t>
-      </w:r>
-      <w:r>
-        <w:t xml:space="preserve">, </w:t>
-      </w:r>
-      <w:r>
-        <w:rPr>
-          <w:rStyle w:val="VerbatimChar"/>
-        </w:rPr>
-        <w:t>Deposit</w:t>
-      </w:r>
-      <w:r>
-        <w:t xml:space="preserve">, </w:t>
-      </w:r>
-      <w:r>
-        <w:rPr>
-          <w:rStyle w:val="VerbatimChar"/>
-        </w:rPr>
-        <w:t>BalanceInquiry</w:t>
-      </w:r>
-      <w:r>
-        <w:t xml:space="preserve">, </w:t>
-      </w:r>
-      <w:r>
-        <w:rPr>
-          <w:rStyle w:val="VerbatimChar"/>
-        </w:rPr>
-        <w:t>Transfer</w:t>
-      </w:r>
-      <w:r>
-        <w:t>.</w:t>
+        <w:t>CashDispenser</w:t>
+      </w:r>
+      <w:r>
+        <w:t xml:space="preserve"> — fizyczny moduł wydający banknoty; ma magazyn banknotów.</w:t>
       </w:r>
     </w:p>
     <w:p>
@@ -427,10 +427,10 @@
           <w:b/>
           <w:bCs/>
         </w:rPr>
-        <w:t>CashDispenser</w:t>
-      </w:r>
-      <w:r>
-        <w:t xml:space="preserve"> — fizyczny moduł wydający banknoty; ma magazyn banknotów.</w:t>
+        <w:t>CashStorage</w:t>
+      </w:r>
+      <w:r>
+        <w:t xml:space="preserve"> — model przechowywania banknotów (ilości nominalów).</w:t>
       </w:r>
     </w:p>
     <w:p>
@@ -446,10 +446,10 @@
           <w:b/>
           <w:bCs/>
         </w:rPr>
-        <w:t>CashStorage</w:t>
-      </w:r>
-      <w:r>
-        <w:t xml:space="preserve"> — model przechowywania banknotów (ilości nominalów).</w:t>
+        <w:t>PINManager</w:t>
+      </w:r>
+      <w:r>
+        <w:t xml:space="preserve"> — weryfikacja PINów, zliczanie prób, blokada karty.</w:t>
       </w:r>
     </w:p>
     <w:p>
@@ -465,10 +465,28 @@
           <w:b/>
           <w:bCs/>
         </w:rPr>
-        <w:t>PINManager</w:t>
-      </w:r>
-      <w:r>
-        <w:t xml:space="preserve"> — weryfikacja PINów, zliczanie prób, blokada karty.</w:t>
+        <w:t>BankDatabase</w:t>
+      </w:r>
+      <w:r>
+        <w:t xml:space="preserve"> (interfejs) — abstrakcja dostępu do danych kont; w implementacji: </w:t>
+      </w:r>
+      <w:r>
+        <w:rPr>
+          <w:rStyle w:val="VerbatimChar"/>
+        </w:rPr>
+        <w:t>InMemoryDatabase</w:t>
+      </w:r>
+      <w:r>
+        <w:t xml:space="preserve"> lub </w:t>
+      </w:r>
+      <w:r>
+        <w:rPr>
+          <w:rStyle w:val="VerbatimChar"/>
+        </w:rPr>
+        <w:t>FileDatabase</w:t>
+      </w:r>
+      <w:r>
+        <w:t>.</w:t>
       </w:r>
     </w:p>
     <w:p>
@@ -484,28 +502,10 @@
           <w:b/>
           <w:bCs/>
         </w:rPr>
-        <w:t>BankDatabase</w:t>
-      </w:r>
-      <w:r>
-        <w:t xml:space="preserve"> (interfejs) — abstrakcja dostępu do danych kont; w implementacji: </w:t>
-      </w:r>
-      <w:r>
-        <w:rPr>
-          <w:rStyle w:val="VerbatimChar"/>
-        </w:rPr>
-        <w:t>InMemoryDatabase</w:t>
-      </w:r>
-      <w:r>
-        <w:t xml:space="preserve"> lub </w:t>
-      </w:r>
-      <w:r>
-        <w:rPr>
-          <w:rStyle w:val="VerbatimChar"/>
-        </w:rPr>
-        <w:t>FileDatabase</w:t>
-      </w:r>
-      <w:r>
-        <w:t>.</w:t>
+        <w:t>CardReader</w:t>
+      </w:r>
+      <w:r>
+        <w:t xml:space="preserve"> — symulacja czytnika kart (dostarcza obiekt Card do ATM).</w:t>
       </w:r>
     </w:p>
     <w:p>
@@ -521,26 +521,17 @@
           <w:b/>
           <w:bCs/>
         </w:rPr>
-        <w:t>CardReader</w:t>
-      </w:r>
-      <w:r>
-        <w:t xml:space="preserve"> — symulacja czytnika kart (dostarcza obiekt Card do ATM).</w:t>
-      </w:r>
-    </w:p>
-    <w:p>
-      <w:pPr>
-        <w:pStyle w:val="Compact"/>
-        <w:numPr>
-          <w:ilvl w:val="0"/>
-          <w:numId w:val="4"/>
-        </w:numPr>
-      </w:pPr>
+        <w:t>Screen</w:t>
+      </w:r>
+      <w:r>
+        <w:t xml:space="preserve"> / </w:t>
+      </w:r>
       <w:r>
         <w:rPr>
           <w:b/>
           <w:bCs/>
         </w:rPr>
-        <w:t>Screen</w:t>
+        <w:t>Keypad</w:t>
       </w:r>
       <w:r>
         <w:t xml:space="preserve"> / </w:t>
@@ -550,39 +541,10 @@
           <w:b/>
           <w:bCs/>
         </w:rPr>
-        <w:t>Keypad</w:t>
-      </w:r>
-      <w:r>
-        <w:t xml:space="preserve"> / </w:t>
-      </w:r>
-      <w:r>
-        <w:rPr>
-          <w:b/>
-          <w:bCs/>
-        </w:rPr>
         <w:t>ReceiptPrinter</w:t>
       </w:r>
       <w:r>
         <w:t xml:space="preserve"> — elementy I/O; oddzielone by umożliwić podmienność implementacji (np. testy).</w:t>
-      </w:r>
-    </w:p>
-    <w:p>
-      <w:pPr>
-        <w:pStyle w:val="Compact"/>
-        <w:numPr>
-          <w:ilvl w:val="0"/>
-          <w:numId w:val="4"/>
-        </w:numPr>
-      </w:pPr>
-      <w:r>
-        <w:rPr>
-          <w:b/>
-          <w:bCs/>
-        </w:rPr>
-        <w:t>Logger</w:t>
-      </w:r>
-      <w:r>
-        <w:t xml:space="preserve"> — rejestr zdarzeń i operacji dla audytu.</w:t>
       </w:r>
     </w:p>
     <w:p>
@@ -765,7 +727,6 @@
         <w:pStyle w:val="FirstParagraph"/>
       </w:pPr>
       <w:r>
-        <w:lastRenderedPageBreak/>
         <w:t>Oddzielenie interfejsu sprzętowego (czytnik, dispenser) od logiki ułatwia testowanie i rozwój.</w:t>
       </w:r>
     </w:p>
@@ -776,6 +737,7 @@
       <w:bookmarkStart w:id="7" w:name="opis-głównych-klas-atrybuty-i-metody"/>
       <w:bookmarkEnd w:id="6"/>
       <w:r>
+        <w:lastRenderedPageBreak/>
         <w:t>7. Opis głównych klas (atrybuty i metody)</w:t>
       </w:r>
     </w:p>

</xml_diff>